<commit_message>
Minor formatting update to Hydroxyproline_Assay_SOP_v04
</commit_message>
<xml_diff>
--- a/Biochemistry/Hydroxyproline Assay/Hydroxyproline_Assay_SOP_v04.docx
+++ b/Biochemistry/Hydroxyproline Assay/Hydroxyproline_Assay_SOP_v04.docx
@@ -20,19 +20,7 @@
           <w:sz w:val="24"/>
           <w:szCs w:val="24"/>
         </w:rPr>
-        <w:t>Hydr</w:t>
-      </w:r>
-      <w:bookmarkStart w:id="0" w:name="_GoBack"/>
-      <w:bookmarkEnd w:id="0"/>
-      <w:r>
-        <w:rPr>
-          <w:rFonts w:ascii="Arial" w:hAnsi="Arial" w:cs="Arial"/>
-          <w:b/>
-          <w:bCs/>
-          <w:sz w:val="24"/>
-          <w:szCs w:val="24"/>
-        </w:rPr>
-        <w:t>oxyproline Assay</w:t>
+        <w:t>Hydroxyproline Assay</w:t>
       </w:r>
     </w:p>
     <w:p>
@@ -1207,6 +1195,8 @@
         </w:rPr>
         <w:t xml:space="preserve"> to properly grind the tissue.</w:t>
       </w:r>
+      <w:bookmarkStart w:id="0" w:name="_GoBack"/>
+      <w:bookmarkEnd w:id="0"/>
     </w:p>
     <w:p>
       <w:pPr>
@@ -1279,7 +1269,7 @@
         <w:rPr>
           <w:rFonts w:ascii="Arial" w:hAnsi="Arial" w:cs="Arial"/>
         </w:rPr>
-        <w:t xml:space="preserve">. You will want to turn </w:t>
+        <w:t xml:space="preserve">. You will want to </w:t>
       </w:r>
       <w:r>
         <w:rPr>
@@ -1290,7 +1280,7 @@
             </w14:srgbClr>
           </w14:glow>
         </w:rPr>
-        <w:t>this on now</w:t>
+        <w:t>turn this on now</w:t>
       </w:r>
       <w:r>
         <w:rPr>

</xml_diff>